<commit_message>
Updated Hazard Identification Form
</commit_message>
<xml_diff>
--- a/Jun 21 - WHS Assess 2 - Report/WHSMS Report/BizOps Documents/Templates/12 - Sample WHS Hazard Identification Form.docx
+++ b/Jun 21 - WHS Assess 2 - Report/WHSMS Report/BizOps Documents/Templates/12 - Sample WHS Hazard Identification Form.docx
@@ -24,15 +24,15 @@
         <w:tblLook w:val="04A0" w:firstRow="1" w:lastRow="0" w:firstColumn="1" w:lastColumn="0" w:noHBand="0" w:noVBand="1"/>
       </w:tblPr>
       <w:tblGrid>
-        <w:gridCol w:w="1926"/>
-        <w:gridCol w:w="2074"/>
-        <w:gridCol w:w="1957"/>
-        <w:gridCol w:w="2253"/>
+        <w:gridCol w:w="1984"/>
+        <w:gridCol w:w="2133"/>
+        <w:gridCol w:w="2023"/>
+        <w:gridCol w:w="2070"/>
       </w:tblGrid>
       <w:tr>
         <w:tc>
           <w:tcPr>
-            <w:tcW w:w="2235" w:type="dxa"/>
+            <w:tcW w:w="1986" w:type="dxa"/>
             <w:shd w:val="clear" w:color="auto" w:fill="auto"/>
           </w:tcPr>
           <w:p>
@@ -46,7 +46,7 @@
         </w:tc>
         <w:tc>
           <w:tcPr>
-            <w:tcW w:w="2385" w:type="dxa"/>
+            <w:tcW w:w="2134" w:type="dxa"/>
             <w:shd w:val="clear" w:color="auto" w:fill="auto"/>
           </w:tcPr>
           <w:p>
@@ -54,24 +54,18 @@
               <w:pStyle w:val="tabletext"/>
             </w:pPr>
             <w:r>
-              <w:rPr>
-                <w:color w:val="4BACC6" w:themeColor="accent5"/>
-              </w:rPr>
               <w:t>101</w:t>
             </w:r>
           </w:p>
         </w:tc>
         <w:tc>
           <w:tcPr>
-            <w:tcW w:w="2310" w:type="dxa"/>
+            <w:tcW w:w="2024" w:type="dxa"/>
             <w:shd w:val="clear" w:color="auto" w:fill="auto"/>
           </w:tcPr>
           <w:p>
             <w:pPr>
               <w:pStyle w:val="tabletext"/>
-              <w:rPr>
-                <w:color w:val="4BACC6" w:themeColor="accent5"/>
-              </w:rPr>
             </w:pPr>
             <w:r>
               <w:t>Area of work</w:t>
@@ -80,21 +74,15 @@
         </w:tc>
         <w:tc>
           <w:tcPr>
-            <w:tcW w:w="2311" w:type="dxa"/>
+            <w:tcW w:w="2066" w:type="dxa"/>
             <w:shd w:val="clear" w:color="auto" w:fill="auto"/>
           </w:tcPr>
           <w:p>
             <w:pPr>
               <w:pStyle w:val="tabletext"/>
-              <w:rPr>
-                <w:color w:val="4BACC6" w:themeColor="accent5"/>
-              </w:rPr>
-            </w:pPr>
-            <w:r>
-              <w:rPr>
-                <w:color w:val="4BACC6" w:themeColor="accent5"/>
-              </w:rPr>
-              <w:t>Location Hazards</w:t>
+            </w:pPr>
+            <w:r>
+              <w:t>Office</w:t>
             </w:r>
           </w:p>
         </w:tc>
@@ -102,7 +90,7 @@
       <w:tr>
         <w:tc>
           <w:tcPr>
-            <w:tcW w:w="2235" w:type="dxa"/>
+            <w:tcW w:w="1986" w:type="dxa"/>
             <w:shd w:val="clear" w:color="auto" w:fill="auto"/>
           </w:tcPr>
           <w:p>
@@ -116,7 +104,7 @@
         </w:tc>
         <w:tc>
           <w:tcPr>
-            <w:tcW w:w="2385" w:type="dxa"/>
+            <w:tcW w:w="2134" w:type="dxa"/>
             <w:shd w:val="clear" w:color="auto" w:fill="auto"/>
           </w:tcPr>
           <w:p>
@@ -124,16 +112,13 @@
               <w:pStyle w:val="tabletext"/>
             </w:pPr>
             <w:r>
-              <w:rPr>
-                <w:color w:val="4BACC6" w:themeColor="accent5"/>
-              </w:rPr>
               <w:t>30 September 2019</w:t>
             </w:r>
           </w:p>
         </w:tc>
         <w:tc>
           <w:tcPr>
-            <w:tcW w:w="2310" w:type="dxa"/>
+            <w:tcW w:w="2024" w:type="dxa"/>
             <w:shd w:val="clear" w:color="auto" w:fill="auto"/>
           </w:tcPr>
           <w:p>
@@ -147,7 +132,7 @@
         </w:tc>
         <w:tc>
           <w:tcPr>
-            <w:tcW w:w="2311" w:type="dxa"/>
+            <w:tcW w:w="2066" w:type="dxa"/>
             <w:shd w:val="clear" w:color="auto" w:fill="auto"/>
           </w:tcPr>
           <w:p>
@@ -155,10 +140,7 @@
               <w:pStyle w:val="tabletext"/>
             </w:pPr>
             <w:r>
-              <w:rPr>
-                <w:color w:val="4BACC6" w:themeColor="accent5"/>
-              </w:rPr>
-              <w:t>Vehicle and pedestrian safety</w:t>
+              <w:t>Main office front of building</w:t>
             </w:r>
           </w:p>
         </w:tc>
@@ -166,7 +148,7 @@
       <w:tr>
         <w:tc>
           <w:tcPr>
-            <w:tcW w:w="2235" w:type="dxa"/>
+            <w:tcW w:w="1986" w:type="dxa"/>
             <w:vMerge w:val="restart"/>
             <w:shd w:val="clear" w:color="auto" w:fill="auto"/>
           </w:tcPr>
@@ -181,7 +163,7 @@
         </w:tc>
         <w:tc>
           <w:tcPr>
-            <w:tcW w:w="2385" w:type="dxa"/>
+            <w:tcW w:w="2134" w:type="dxa"/>
             <w:vMerge w:val="restart"/>
             <w:shd w:val="clear" w:color="auto" w:fill="auto"/>
           </w:tcPr>
@@ -190,16 +172,13 @@
               <w:pStyle w:val="tabletext"/>
             </w:pPr>
             <w:r>
-              <w:rPr>
-                <w:color w:val="4BACC6" w:themeColor="accent5"/>
-              </w:rPr>
               <w:t>Elain Bennett</w:t>
             </w:r>
           </w:p>
         </w:tc>
         <w:tc>
           <w:tcPr>
-            <w:tcW w:w="2310" w:type="dxa"/>
+            <w:tcW w:w="2024" w:type="dxa"/>
             <w:shd w:val="clear" w:color="auto" w:fill="auto"/>
           </w:tcPr>
           <w:p>
@@ -213,20 +192,14 @@
         </w:tc>
         <w:tc>
           <w:tcPr>
-            <w:tcW w:w="2311" w:type="dxa"/>
+            <w:tcW w:w="2066" w:type="dxa"/>
             <w:shd w:val="clear" w:color="auto" w:fill="auto"/>
           </w:tcPr>
           <w:p>
             <w:pPr>
               <w:pStyle w:val="tabletext"/>
-              <w:rPr>
-                <w:color w:val="4BACC6" w:themeColor="accent5"/>
-              </w:rPr>
-            </w:pPr>
-            <w:r>
-              <w:rPr>
-                <w:color w:val="4BACC6" w:themeColor="accent5"/>
-              </w:rPr>
+            </w:pPr>
+            <w:r>
               <w:t>(02) 9368 5401</w:t>
             </w:r>
           </w:p>
@@ -235,7 +208,7 @@
       <w:tr>
         <w:tc>
           <w:tcPr>
-            <w:tcW w:w="2235" w:type="dxa"/>
+            <w:tcW w:w="1986" w:type="dxa"/>
             <w:vMerge/>
             <w:shd w:val="clear" w:color="auto" w:fill="auto"/>
           </w:tcPr>
@@ -247,7 +220,7 @@
         </w:tc>
         <w:tc>
           <w:tcPr>
-            <w:tcW w:w="2385" w:type="dxa"/>
+            <w:tcW w:w="2134" w:type="dxa"/>
             <w:vMerge/>
             <w:shd w:val="clear" w:color="auto" w:fill="auto"/>
           </w:tcPr>
@@ -259,7 +232,7 @@
         </w:tc>
         <w:tc>
           <w:tcPr>
-            <w:tcW w:w="2310" w:type="dxa"/>
+            <w:tcW w:w="2024" w:type="dxa"/>
             <w:shd w:val="clear" w:color="auto" w:fill="auto"/>
           </w:tcPr>
           <w:p>
@@ -273,20 +246,14 @@
         </w:tc>
         <w:tc>
           <w:tcPr>
-            <w:tcW w:w="2311" w:type="dxa"/>
+            <w:tcW w:w="2066" w:type="dxa"/>
             <w:shd w:val="clear" w:color="auto" w:fill="auto"/>
           </w:tcPr>
           <w:p>
             <w:pPr>
               <w:pStyle w:val="tabletext"/>
-              <w:rPr>
-                <w:color w:val="4BACC6" w:themeColor="accent5"/>
-              </w:rPr>
-            </w:pPr>
-            <w:r>
-              <w:rPr>
-                <w:color w:val="4BACC6" w:themeColor="accent5"/>
-              </w:rPr>
+            </w:pPr>
+            <w:r>
               <w:t>ebennett@hotmail.com</w:t>
             </w:r>
           </w:p>
@@ -320,21 +287,54 @@
             <w:tcW w:w="5000" w:type="pct"/>
           </w:tcPr>
           <w:p>
-            <w:pPr>
-              <w:rPr>
-                <w:color w:val="4BACC6" w:themeColor="accent5"/>
-              </w:rPr>
-            </w:pPr>
-            <w:r>
-              <w:rPr>
-                <w:color w:val="4BACC6" w:themeColor="accent5"/>
-              </w:rPr>
-              <w:t>The building being renovated fronts a busy street; construction activities will need to ensure vehicle and pedestrian traffic is safe and uninterrupted.</w:t>
+            <w:r>
+              <w:t xml:space="preserve">Workspace </w:t>
+            </w:r>
+            <w:r>
+              <w:t>will be</w:t>
+            </w:r>
+            <w:r>
+              <w:t xml:space="preserve"> </w:t>
+            </w:r>
+            <w:r>
+              <w:t xml:space="preserve">very </w:t>
+            </w:r>
+            <w:r>
+              <w:t xml:space="preserve">noisy </w:t>
+            </w:r>
+            <w:r>
+              <w:t xml:space="preserve">due to </w:t>
+            </w:r>
+            <w:r>
+              <w:t xml:space="preserve">the upcoming </w:t>
+            </w:r>
+            <w:r>
+              <w:t xml:space="preserve">building renovations. This has the potential to </w:t>
+            </w:r>
+            <w:r>
+              <w:t>cause distractions and make</w:t>
+            </w:r>
+            <w:r>
+              <w:t xml:space="preserve"> it </w:t>
+            </w:r>
+            <w:r>
+              <w:t>difficult for staff t</w:t>
+            </w:r>
+            <w:r>
+              <w:t>o work</w:t>
+            </w:r>
+            <w:r>
+              <w:t>.</w:t>
             </w:r>
           </w:p>
         </w:tc>
       </w:tr>
     </w:tbl>
+    <w:p>
+      <w:pPr>
+        <w:pStyle w:val="H3"/>
+      </w:pPr>
+    </w:p>
     <w:p>
       <w:pPr>
         <w:pStyle w:val="H3"/>
@@ -356,7 +356,8 @@
       <w:tblGrid>
         <w:gridCol w:w="2268"/>
         <w:gridCol w:w="1691"/>
-        <w:gridCol w:w="5397"/>
+        <w:gridCol w:w="10"/>
+        <w:gridCol w:w="5387"/>
       </w:tblGrid>
       <w:tr>
         <w:trPr>
@@ -379,12 +380,459 @@
               <w:pStyle w:val="tablehead"/>
             </w:pPr>
             <w:r>
+              <w:t>Risk likelihood legend</w:t>
+            </w:r>
+          </w:p>
+        </w:tc>
+        <w:tc>
+          <w:tcPr>
+            <w:tcW w:w="1701" w:type="dxa"/>
+            <w:gridSpan w:val="2"/>
+            <w:tcBorders>
+              <w:top w:val="single" w:sz="4" w:space="0" w:color="000000"/>
+              <w:left w:val="single" w:sz="4" w:space="0" w:color="000000"/>
+              <w:bottom w:val="single" w:sz="4" w:space="0" w:color="000000"/>
+              <w:right w:val="single" w:sz="4" w:space="0" w:color="000000"/>
+            </w:tcBorders>
+            <w:shd w:val="clear" w:color="auto" w:fill="3886C4"/>
+            <w:tcMar>
+              <w:top w:w="120" w:type="dxa"/>
+              <w:left w:w="100" w:type="dxa"/>
+              <w:bottom w:w="120" w:type="dxa"/>
+              <w:right w:w="100" w:type="dxa"/>
+            </w:tcMar>
+          </w:tcPr>
+          <w:p>
+            <w:pPr>
+              <w:pStyle w:val="tablehead"/>
+            </w:pPr>
+            <w:r>
+              <w:t>Grade</w:t>
+            </w:r>
+          </w:p>
+        </w:tc>
+        <w:tc>
+          <w:tcPr>
+            <w:tcW w:w="5387" w:type="dxa"/>
+            <w:tcBorders>
+              <w:top w:val="single" w:sz="4" w:space="0" w:color="000000"/>
+              <w:left w:val="single" w:sz="4" w:space="0" w:color="000000"/>
+              <w:bottom w:val="single" w:sz="4" w:space="0" w:color="000000"/>
+              <w:right w:val="single" w:sz="4" w:space="0" w:color="000000"/>
+            </w:tcBorders>
+            <w:shd w:val="clear" w:color="auto" w:fill="3886C4"/>
+            <w:tcMar>
+              <w:top w:w="120" w:type="dxa"/>
+              <w:left w:w="100" w:type="dxa"/>
+              <w:bottom w:w="120" w:type="dxa"/>
+              <w:right w:w="100" w:type="dxa"/>
+            </w:tcMar>
+          </w:tcPr>
+          <w:p>
+            <w:pPr>
+              <w:pStyle w:val="tablehead"/>
+            </w:pPr>
+            <w:r>
+              <w:t>Level of likelihood</w:t>
+            </w:r>
+          </w:p>
+        </w:tc>
+      </w:tr>
+      <w:tr>
+        <w:trPr>
+          <w:trHeight w:val="60"/>
+        </w:trPr>
+        <w:tc>
+          <w:tcPr>
+            <w:tcW w:w="2268" w:type="dxa"/>
+            <w:vMerge/>
+            <w:tcBorders>
+              <w:left w:val="single" w:sz="4" w:space="0" w:color="000000"/>
+              <w:right w:val="single" w:sz="4" w:space="0" w:color="000000"/>
+            </w:tcBorders>
+            <w:shd w:val="clear" w:color="auto" w:fill="3886C4"/>
+          </w:tcPr>
+          <w:p>
+            <w:pPr>
+              <w:pStyle w:val="text"/>
+            </w:pPr>
+          </w:p>
+        </w:tc>
+        <w:tc>
+          <w:tcPr>
+            <w:tcW w:w="1701" w:type="dxa"/>
+            <w:gridSpan w:val="2"/>
+            <w:tcBorders>
+              <w:top w:val="single" w:sz="4" w:space="0" w:color="000000"/>
+              <w:left w:val="single" w:sz="4" w:space="0" w:color="000000"/>
+              <w:bottom w:val="single" w:sz="4" w:space="0" w:color="000000"/>
+              <w:right w:val="single" w:sz="4" w:space="0" w:color="000000"/>
+            </w:tcBorders>
+            <w:shd w:val="clear" w:color="auto" w:fill="97D0E3"/>
+            <w:tcMar>
+              <w:top w:w="120" w:type="dxa"/>
+              <w:left w:w="100" w:type="dxa"/>
+              <w:bottom w:w="120" w:type="dxa"/>
+              <w:right w:w="100" w:type="dxa"/>
+            </w:tcMar>
+          </w:tcPr>
+          <w:p>
+            <w:pPr>
+              <w:pStyle w:val="tabletext"/>
+            </w:pPr>
+            <w:r>
+              <w:t>A</w:t>
+            </w:r>
+          </w:p>
+        </w:tc>
+        <w:tc>
+          <w:tcPr>
+            <w:tcW w:w="5387" w:type="dxa"/>
+            <w:tcBorders>
+              <w:top w:val="single" w:sz="4" w:space="0" w:color="000000"/>
+              <w:left w:val="single" w:sz="4" w:space="0" w:color="000000"/>
+              <w:bottom w:val="single" w:sz="4" w:space="0" w:color="000000"/>
+              <w:right w:val="single" w:sz="4" w:space="0" w:color="000000"/>
+            </w:tcBorders>
+            <w:tcMar>
+              <w:top w:w="120" w:type="dxa"/>
+              <w:left w:w="100" w:type="dxa"/>
+              <w:bottom w:w="120" w:type="dxa"/>
+              <w:right w:w="100" w:type="dxa"/>
+            </w:tcMar>
+          </w:tcPr>
+          <w:p>
+            <w:pPr>
+              <w:pStyle w:val="tabletext"/>
+            </w:pPr>
+            <w:r>
+              <w:t>Expected (will occur regularly)</w:t>
+            </w:r>
+          </w:p>
+        </w:tc>
+      </w:tr>
+      <w:tr>
+        <w:trPr>
+          <w:trHeight w:val="60"/>
+        </w:trPr>
+        <w:tc>
+          <w:tcPr>
+            <w:tcW w:w="2268" w:type="dxa"/>
+            <w:vMerge/>
+            <w:tcBorders>
+              <w:left w:val="single" w:sz="4" w:space="0" w:color="000000"/>
+              <w:right w:val="single" w:sz="4" w:space="0" w:color="000000"/>
+            </w:tcBorders>
+            <w:shd w:val="clear" w:color="auto" w:fill="3886C4"/>
+          </w:tcPr>
+          <w:p>
+            <w:pPr>
+              <w:pStyle w:val="text"/>
+            </w:pPr>
+          </w:p>
+        </w:tc>
+        <w:tc>
+          <w:tcPr>
+            <w:tcW w:w="1701" w:type="dxa"/>
+            <w:gridSpan w:val="2"/>
+            <w:tcBorders>
+              <w:top w:val="single" w:sz="4" w:space="0" w:color="000000"/>
+              <w:left w:val="single" w:sz="4" w:space="0" w:color="000000"/>
+              <w:bottom w:val="single" w:sz="4" w:space="0" w:color="000000"/>
+              <w:right w:val="single" w:sz="4" w:space="0" w:color="000000"/>
+            </w:tcBorders>
+            <w:shd w:val="clear" w:color="auto" w:fill="97D0E3"/>
+            <w:tcMar>
+              <w:top w:w="120" w:type="dxa"/>
+              <w:left w:w="100" w:type="dxa"/>
+              <w:bottom w:w="120" w:type="dxa"/>
+              <w:right w:w="100" w:type="dxa"/>
+            </w:tcMar>
+          </w:tcPr>
+          <w:p>
+            <w:pPr>
+              <w:pStyle w:val="tabletext"/>
+            </w:pPr>
+            <w:r>
+              <w:t>B</w:t>
+            </w:r>
+          </w:p>
+        </w:tc>
+        <w:tc>
+          <w:tcPr>
+            <w:tcW w:w="5387" w:type="dxa"/>
+            <w:tcBorders>
+              <w:top w:val="single" w:sz="4" w:space="0" w:color="000000"/>
+              <w:left w:val="single" w:sz="4" w:space="0" w:color="000000"/>
+              <w:bottom w:val="single" w:sz="4" w:space="0" w:color="000000"/>
+              <w:right w:val="single" w:sz="4" w:space="0" w:color="000000"/>
+            </w:tcBorders>
+            <w:tcMar>
+              <w:top w:w="120" w:type="dxa"/>
+              <w:left w:w="100" w:type="dxa"/>
+              <w:bottom w:w="120" w:type="dxa"/>
+              <w:right w:w="100" w:type="dxa"/>
+            </w:tcMar>
+          </w:tcPr>
+          <w:p>
+            <w:pPr>
+              <w:pStyle w:val="tabletext"/>
+            </w:pPr>
+            <w:r>
+              <w:t xml:space="preserve">Probable (will occur at </w:t>
+            </w:r>
+            <w:r>
+              <w:t>some stage)</w:t>
+            </w:r>
+          </w:p>
+        </w:tc>
+      </w:tr>
+      <w:tr>
+        <w:trPr>
+          <w:trHeight w:val="60"/>
+        </w:trPr>
+        <w:tc>
+          <w:tcPr>
+            <w:tcW w:w="2268" w:type="dxa"/>
+            <w:vMerge/>
+            <w:tcBorders>
+              <w:left w:val="single" w:sz="4" w:space="0" w:color="000000"/>
+              <w:right w:val="single" w:sz="4" w:space="0" w:color="000000"/>
+            </w:tcBorders>
+            <w:shd w:val="clear" w:color="auto" w:fill="3886C4"/>
+          </w:tcPr>
+          <w:p>
+            <w:pPr>
+              <w:pStyle w:val="text"/>
+            </w:pPr>
+          </w:p>
+        </w:tc>
+        <w:tc>
+          <w:tcPr>
+            <w:tcW w:w="1701" w:type="dxa"/>
+            <w:gridSpan w:val="2"/>
+            <w:tcBorders>
+              <w:top w:val="single" w:sz="4" w:space="0" w:color="000000"/>
+              <w:left w:val="single" w:sz="4" w:space="0" w:color="000000"/>
+              <w:bottom w:val="single" w:sz="4" w:space="0" w:color="000000"/>
+              <w:right w:val="single" w:sz="4" w:space="0" w:color="000000"/>
+            </w:tcBorders>
+            <w:shd w:val="clear" w:color="auto" w:fill="97D0E3"/>
+            <w:tcMar>
+              <w:top w:w="120" w:type="dxa"/>
+              <w:left w:w="100" w:type="dxa"/>
+              <w:bottom w:w="120" w:type="dxa"/>
+              <w:right w:w="100" w:type="dxa"/>
+            </w:tcMar>
+          </w:tcPr>
+          <w:p>
+            <w:pPr>
+              <w:pStyle w:val="tabletext"/>
+            </w:pPr>
+            <w:r>
+              <w:t>C</w:t>
+            </w:r>
+          </w:p>
+        </w:tc>
+        <w:tc>
+          <w:tcPr>
+            <w:tcW w:w="5387" w:type="dxa"/>
+            <w:tcBorders>
+              <w:top w:val="single" w:sz="4" w:space="0" w:color="000000"/>
+              <w:left w:val="single" w:sz="4" w:space="0" w:color="000000"/>
+              <w:bottom w:val="single" w:sz="4" w:space="0" w:color="000000"/>
+              <w:right w:val="single" w:sz="4" w:space="0" w:color="000000"/>
+            </w:tcBorders>
+            <w:tcMar>
+              <w:top w:w="120" w:type="dxa"/>
+              <w:left w:w="100" w:type="dxa"/>
+              <w:bottom w:w="120" w:type="dxa"/>
+              <w:right w:w="100" w:type="dxa"/>
+            </w:tcMar>
+          </w:tcPr>
+          <w:p>
+            <w:pPr>
+              <w:pStyle w:val="tabletext"/>
+            </w:pPr>
+            <w:r>
+              <w:t>Possible (could occur)</w:t>
+            </w:r>
+          </w:p>
+        </w:tc>
+      </w:tr>
+      <w:tr>
+        <w:trPr>
+          <w:trHeight w:val="60"/>
+        </w:trPr>
+        <w:tc>
+          <w:tcPr>
+            <w:tcW w:w="2268" w:type="dxa"/>
+            <w:vMerge/>
+            <w:tcBorders>
+              <w:left w:val="single" w:sz="4" w:space="0" w:color="000000"/>
+              <w:right w:val="single" w:sz="4" w:space="0" w:color="000000"/>
+            </w:tcBorders>
+            <w:shd w:val="clear" w:color="auto" w:fill="3886C4"/>
+          </w:tcPr>
+          <w:p>
+            <w:pPr>
+              <w:pStyle w:val="text"/>
+            </w:pPr>
+          </w:p>
+        </w:tc>
+        <w:tc>
+          <w:tcPr>
+            <w:tcW w:w="1701" w:type="dxa"/>
+            <w:gridSpan w:val="2"/>
+            <w:tcBorders>
+              <w:top w:val="single" w:sz="4" w:space="0" w:color="000000"/>
+              <w:left w:val="single" w:sz="4" w:space="0" w:color="000000"/>
+              <w:bottom w:val="single" w:sz="4" w:space="0" w:color="000000"/>
+              <w:right w:val="single" w:sz="4" w:space="0" w:color="000000"/>
+            </w:tcBorders>
+            <w:shd w:val="clear" w:color="auto" w:fill="97D0E3"/>
+            <w:tcMar>
+              <w:top w:w="120" w:type="dxa"/>
+              <w:left w:w="100" w:type="dxa"/>
+              <w:bottom w:w="120" w:type="dxa"/>
+              <w:right w:w="100" w:type="dxa"/>
+            </w:tcMar>
+          </w:tcPr>
+          <w:p>
+            <w:pPr>
+              <w:pStyle w:val="tabletext"/>
+            </w:pPr>
+            <w:r>
+              <w:t>D</w:t>
+            </w:r>
+          </w:p>
+        </w:tc>
+        <w:tc>
+          <w:tcPr>
+            <w:tcW w:w="5387" w:type="dxa"/>
+            <w:tcBorders>
+              <w:top w:val="single" w:sz="4" w:space="0" w:color="000000"/>
+              <w:left w:val="single" w:sz="4" w:space="0" w:color="000000"/>
+              <w:bottom w:val="single" w:sz="4" w:space="0" w:color="000000"/>
+              <w:right w:val="single" w:sz="4" w:space="0" w:color="000000"/>
+            </w:tcBorders>
+            <w:tcMar>
+              <w:top w:w="120" w:type="dxa"/>
+              <w:left w:w="100" w:type="dxa"/>
+              <w:bottom w:w="120" w:type="dxa"/>
+              <w:right w:w="100" w:type="dxa"/>
+            </w:tcMar>
+          </w:tcPr>
+          <w:p>
+            <w:pPr>
+              <w:pStyle w:val="tabletext"/>
+            </w:pPr>
+            <w:r>
+              <w:t>Improbable (could occur but unlikely)</w:t>
+            </w:r>
+          </w:p>
+        </w:tc>
+      </w:tr>
+      <w:tr>
+        <w:trPr>
+          <w:trHeight w:val="60"/>
+        </w:trPr>
+        <w:tc>
+          <w:tcPr>
+            <w:tcW w:w="2268" w:type="dxa"/>
+            <w:vMerge/>
+            <w:tcBorders>
+              <w:left w:val="single" w:sz="4" w:space="0" w:color="000000"/>
+              <w:bottom w:val="single" w:sz="4" w:space="0" w:color="000000"/>
+              <w:right w:val="single" w:sz="4" w:space="0" w:color="000000"/>
+            </w:tcBorders>
+            <w:shd w:val="clear" w:color="auto" w:fill="3886C4"/>
+          </w:tcPr>
+          <w:p>
+            <w:pPr>
+              <w:pStyle w:val="text"/>
+            </w:pPr>
+          </w:p>
+        </w:tc>
+        <w:tc>
+          <w:tcPr>
+            <w:tcW w:w="1701" w:type="dxa"/>
+            <w:gridSpan w:val="2"/>
+            <w:tcBorders>
+              <w:top w:val="single" w:sz="4" w:space="0" w:color="000000"/>
+              <w:left w:val="single" w:sz="4" w:space="0" w:color="000000"/>
+              <w:bottom w:val="single" w:sz="4" w:space="0" w:color="000000"/>
+              <w:right w:val="single" w:sz="4" w:space="0" w:color="000000"/>
+            </w:tcBorders>
+            <w:shd w:val="clear" w:color="auto" w:fill="97D0E3"/>
+            <w:tcMar>
+              <w:top w:w="120" w:type="dxa"/>
+              <w:left w:w="100" w:type="dxa"/>
+              <w:bottom w:w="120" w:type="dxa"/>
+              <w:right w:w="100" w:type="dxa"/>
+            </w:tcMar>
+          </w:tcPr>
+          <w:p>
+            <w:pPr>
+              <w:pStyle w:val="tabletext"/>
+            </w:pPr>
+            <w:r>
+              <w:t>E</w:t>
+            </w:r>
+          </w:p>
+        </w:tc>
+        <w:tc>
+          <w:tcPr>
+            <w:tcW w:w="5387" w:type="dxa"/>
+            <w:tcBorders>
+              <w:top w:val="single" w:sz="4" w:space="0" w:color="000000"/>
+              <w:left w:val="single" w:sz="4" w:space="0" w:color="000000"/>
+              <w:bottom w:val="single" w:sz="4" w:space="0" w:color="000000"/>
+              <w:right w:val="single" w:sz="4" w:space="0" w:color="000000"/>
+            </w:tcBorders>
+            <w:tcMar>
+              <w:top w:w="120" w:type="dxa"/>
+              <w:left w:w="100" w:type="dxa"/>
+              <w:bottom w:w="120" w:type="dxa"/>
+              <w:right w:w="100" w:type="dxa"/>
+            </w:tcMar>
+          </w:tcPr>
+          <w:p>
+            <w:pPr>
+              <w:pStyle w:val="tabletext"/>
+            </w:pPr>
+            <w:r>
+              <w:t>Rare (may occur but in limited situations)</w:t>
+            </w:r>
+          </w:p>
+        </w:tc>
+      </w:tr>
+      <w:tr>
+        <w:trPr>
+          <w:trHeight w:val="60"/>
+        </w:trPr>
+        <w:tc>
+          <w:tcPr>
+            <w:tcW w:w="2268" w:type="dxa"/>
+            <w:vMerge w:val="restart"/>
+            <w:tcBorders>
+              <w:top w:val="single" w:sz="4" w:space="0" w:color="000000"/>
+              <w:left w:val="single" w:sz="4" w:space="0" w:color="000000"/>
+              <w:right w:val="single" w:sz="4" w:space="0" w:color="000000"/>
+            </w:tcBorders>
+            <w:shd w:val="clear" w:color="auto" w:fill="3886C4"/>
+            <w:vAlign w:val="center"/>
+          </w:tcPr>
+          <w:p>
+            <w:pPr>
+              <w:pStyle w:val="tablehead"/>
+            </w:pPr>
+            <w:r>
+              <w:lastRenderedPageBreak/>
               <w:t>Risk impact/</w:t>
             </w:r>
             <w:r>
               <w:br/>
-            </w:r>
-            <w:r>
               <w:t>consequence legend</w:t>
             </w:r>
           </w:p>
@@ -418,6 +866,7 @@
         <w:tc>
           <w:tcPr>
             <w:tcW w:w="5397" w:type="dxa"/>
+            <w:gridSpan w:val="2"/>
             <w:tcBorders>
               <w:top w:val="single" w:sz="4" w:space="0" w:color="000000"/>
               <w:left w:val="single" w:sz="4" w:space="0" w:color="000000"/>
@@ -491,6 +940,7 @@
         <w:tc>
           <w:tcPr>
             <w:tcW w:w="5397" w:type="dxa"/>
+            <w:gridSpan w:val="2"/>
             <w:tcBorders>
               <w:top w:val="single" w:sz="4" w:space="0" w:color="000000"/>
               <w:left w:val="single" w:sz="4" w:space="0" w:color="000000"/>
@@ -563,6 +1013,7 @@
         <w:tc>
           <w:tcPr>
             <w:tcW w:w="5397" w:type="dxa"/>
+            <w:gridSpan w:val="2"/>
             <w:tcBorders>
               <w:top w:val="single" w:sz="4" w:space="0" w:color="000000"/>
               <w:left w:val="single" w:sz="4" w:space="0" w:color="000000"/>
@@ -635,6 +1086,7 @@
         <w:tc>
           <w:tcPr>
             <w:tcW w:w="5397" w:type="dxa"/>
+            <w:gridSpan w:val="2"/>
             <w:tcBorders>
               <w:top w:val="single" w:sz="4" w:space="0" w:color="000000"/>
               <w:left w:val="single" w:sz="4" w:space="0" w:color="000000"/>
@@ -653,10 +1105,7 @@
               <w:pStyle w:val="tabletext"/>
             </w:pPr>
             <w:r>
-              <w:t>M</w:t>
-            </w:r>
-            <w:r>
-              <w:t>edium</w:t>
+              <w:t>Moderate</w:t>
             </w:r>
           </w:p>
         </w:tc>
@@ -710,6 +1159,7 @@
         <w:tc>
           <w:tcPr>
             <w:tcW w:w="5397" w:type="dxa"/>
+            <w:gridSpan w:val="2"/>
             <w:tcBorders>
               <w:top w:val="single" w:sz="4" w:space="0" w:color="000000"/>
               <w:left w:val="single" w:sz="4" w:space="0" w:color="000000"/>
@@ -783,6 +1233,7 @@
         <w:tc>
           <w:tcPr>
             <w:tcW w:w="5397" w:type="dxa"/>
+            <w:gridSpan w:val="2"/>
             <w:tcBorders>
               <w:top w:val="single" w:sz="4" w:space="0" w:color="000000"/>
               <w:left w:val="single" w:sz="4" w:space="0" w:color="000000"/>
@@ -801,7 +1252,7 @@
               <w:pStyle w:val="tabletext"/>
             </w:pPr>
             <w:r>
-              <w:t>Severe</w:t>
+              <w:t>Catastrophic</w:t>
             </w:r>
           </w:p>
         </w:tc>
@@ -809,18 +1260,9 @@
     </w:tbl>
     <w:p>
       <w:pPr>
-        <w:pStyle w:val="text"/>
-        <w:rPr>
-          <w:lang w:eastAsia="en-AU"/>
-        </w:rPr>
-      </w:pPr>
-    </w:p>
-    <w:p>
-      <w:pPr>
         <w:pStyle w:val="H3"/>
       </w:pPr>
       <w:r>
-        <w:lastRenderedPageBreak/>
         <w:t>Risk categorisation matrix</w:t>
       </w:r>
     </w:p>
@@ -937,9 +1379,6 @@
         <w:tc>
           <w:tcPr>
             <w:tcW w:w="1440" w:type="dxa"/>
-            <w:tcBorders>
-              <w:bottom w:val="nil"/>
-            </w:tcBorders>
             <w:shd w:val="clear" w:color="auto" w:fill="97D0E3"/>
           </w:tcPr>
           <w:p>
@@ -951,13 +1390,7 @@
             </w:r>
             <w:r>
               <w:br/>
-              <w:t>(</w:t>
-            </w:r>
-            <w:r>
-              <w:t>Medium</w:t>
-            </w:r>
-            <w:r>
-              <w:t>)</w:t>
+              <w:t>(Moderate)</w:t>
             </w:r>
           </w:p>
         </w:tc>
@@ -993,13 +1426,7 @@
             </w:r>
             <w:r>
               <w:br/>
-              <w:t>(</w:t>
-            </w:r>
-            <w:r>
-              <w:t>Severe</w:t>
-            </w:r>
-            <w:r>
-              <w:t>)</w:t>
+              <w:t>(Catastrophic)</w:t>
             </w:r>
           </w:p>
         </w:tc>
@@ -1015,160 +1442,73 @@
               <w:pStyle w:val="tabletextbold"/>
             </w:pPr>
             <w:r>
-              <w:t>A (</w:t>
-            </w:r>
-            <w:r>
-              <w:t>Highly likely</w:t>
-            </w:r>
-            <w:r>
-              <w:t>)</w:t>
+              <w:t>A (Expected)</w:t>
             </w:r>
           </w:p>
         </w:tc>
         <w:tc>
           <w:tcPr>
             <w:tcW w:w="1583" w:type="dxa"/>
-            <w:shd w:val="clear" w:color="auto" w:fill="FFFF00"/>
           </w:tcPr>
           <w:p>
             <w:pPr>
               <w:pStyle w:val="tabletext"/>
-              <w:jc w:val="center"/>
-              <w:rPr>
-                <w:b/>
-              </w:rPr>
-            </w:pPr>
-            <w:r>
-              <w:t xml:space="preserve">High </w:t>
-            </w:r>
-            <w:r>
-              <w:rPr>
-                <w:b/>
-              </w:rPr>
-              <w:t>1A</w:t>
+            </w:pPr>
+            <w:r>
+              <w:t>Medium</w:t>
             </w:r>
           </w:p>
         </w:tc>
         <w:tc>
           <w:tcPr>
             <w:tcW w:w="1296" w:type="dxa"/>
-            <w:tcBorders>
-              <w:right w:val="single" w:sz="12" w:space="0" w:color="auto"/>
-            </w:tcBorders>
-            <w:shd w:val="clear" w:color="auto" w:fill="FFFF00"/>
           </w:tcPr>
           <w:p>
             <w:pPr>
               <w:pStyle w:val="tabletext"/>
-              <w:jc w:val="center"/>
-            </w:pPr>
-            <w:r>
-              <w:t xml:space="preserve">High </w:t>
-            </w:r>
-            <w:r>
-              <w:rPr>
-                <w:b/>
-              </w:rPr>
-              <w:t>2A</w:t>
+            </w:pPr>
+            <w:r>
+              <w:t>Medium</w:t>
             </w:r>
           </w:p>
         </w:tc>
         <w:tc>
           <w:tcPr>
             <w:tcW w:w="1440" w:type="dxa"/>
-            <w:tcBorders>
-              <w:top w:val="nil"/>
-              <w:left w:val="single" w:sz="12" w:space="0" w:color="auto"/>
-              <w:bottom w:val="single" w:sz="12" w:space="0" w:color="auto"/>
-              <w:right w:val="nil"/>
-            </w:tcBorders>
-            <w:shd w:val="clear" w:color="auto" w:fill="F79646" w:themeFill="accent6"/>
+            <w:shd w:val="clear" w:color="auto" w:fill="FFC000"/>
           </w:tcPr>
           <w:p>
             <w:pPr>
               <w:pStyle w:val="tabletext"/>
-              <w:jc w:val="center"/>
-            </w:pPr>
-            <w:proofErr w:type="gramStart"/>
-            <w:r>
-              <w:t>Very-</w:t>
-            </w:r>
+            </w:pPr>
             <w:r>
               <w:t>High</w:t>
             </w:r>
-            <w:proofErr w:type="gramEnd"/>
-            <w:r>
-              <w:t xml:space="preserve"> </w:t>
-            </w:r>
-            <w:r>
-              <w:rPr>
-                <w:b/>
-              </w:rPr>
-              <w:t>3A</w:t>
-            </w:r>
           </w:p>
         </w:tc>
         <w:tc>
           <w:tcPr>
             <w:tcW w:w="1460" w:type="dxa"/>
-            <w:tcBorders>
-              <w:left w:val="nil"/>
-              <w:bottom w:val="single" w:sz="4" w:space="0" w:color="auto"/>
-            </w:tcBorders>
-            <w:shd w:val="clear" w:color="auto" w:fill="FF0000"/>
           </w:tcPr>
           <w:p>
             <w:pPr>
               <w:pStyle w:val="tabletext"/>
-              <w:jc w:val="center"/>
-              <w:rPr>
-                <w:color w:val="FFFFFF" w:themeColor="background1"/>
-              </w:rPr>
-            </w:pPr>
-            <w:r>
-              <w:rPr>
-                <w:color w:val="FFFFFF" w:themeColor="background1"/>
-              </w:rPr>
+            </w:pPr>
+            <w:r>
               <w:t>Extreme</w:t>
             </w:r>
-            <w:r>
-              <w:t xml:space="preserve"> </w:t>
-            </w:r>
-            <w:r>
-              <w:rPr>
-                <w:b/>
-              </w:rPr>
-              <w:t>4A</w:t>
-            </w:r>
           </w:p>
         </w:tc>
         <w:tc>
           <w:tcPr>
             <w:tcW w:w="1706" w:type="dxa"/>
-            <w:shd w:val="clear" w:color="auto" w:fill="FF0000"/>
           </w:tcPr>
           <w:p>
             <w:pPr>
               <w:pStyle w:val="tabletext"/>
-              <w:jc w:val="center"/>
-              <w:rPr>
-                <w:color w:val="FFFFFF" w:themeColor="background1"/>
-              </w:rPr>
-            </w:pPr>
-            <w:r>
-              <w:rPr>
-                <w:color w:val="FFFFFF" w:themeColor="background1"/>
-              </w:rPr>
+            </w:pPr>
+            <w:r>
               <w:t>Extreme</w:t>
-            </w:r>
-            <w:r>
-              <w:t xml:space="preserve"> </w:t>
-            </w:r>
-            <w:r>
-              <w:rPr>
-                <w:b/>
-              </w:rPr>
-              <w:t>5A</w:t>
             </w:r>
           </w:p>
         </w:tc>
@@ -1184,143 +1524,72 @@
               <w:pStyle w:val="tabletextbold"/>
             </w:pPr>
             <w:r>
-              <w:t>B (</w:t>
-            </w:r>
-            <w:r>
-              <w:t>Likely</w:t>
-            </w:r>
-            <w:r>
-              <w:t>)</w:t>
+              <w:t>B (Probable)</w:t>
             </w:r>
           </w:p>
         </w:tc>
         <w:tc>
           <w:tcPr>
             <w:tcW w:w="1583" w:type="dxa"/>
-            <w:shd w:val="clear" w:color="auto" w:fill="92D050"/>
           </w:tcPr>
           <w:p>
             <w:pPr>
               <w:pStyle w:val="tabletext"/>
-              <w:jc w:val="center"/>
-            </w:pPr>
-            <w:r>
-              <w:t xml:space="preserve">Moderate </w:t>
-            </w:r>
-            <w:r>
-              <w:rPr>
-                <w:b/>
-              </w:rPr>
-              <w:t>1B</w:t>
+            </w:pPr>
+            <w:r>
+              <w:t>Medium</w:t>
             </w:r>
           </w:p>
         </w:tc>
         <w:tc>
           <w:tcPr>
             <w:tcW w:w="1296" w:type="dxa"/>
-            <w:shd w:val="clear" w:color="auto" w:fill="FFFF00"/>
           </w:tcPr>
           <w:p>
             <w:pPr>
               <w:pStyle w:val="tabletext"/>
-              <w:jc w:val="center"/>
-            </w:pPr>
-            <w:r>
-              <w:t xml:space="preserve">High </w:t>
-            </w:r>
-            <w:r>
-              <w:rPr>
-                <w:b/>
-              </w:rPr>
-              <w:t>2B</w:t>
+            </w:pPr>
+            <w:r>
+              <w:t>Medium</w:t>
             </w:r>
           </w:p>
         </w:tc>
         <w:tc>
           <w:tcPr>
             <w:tcW w:w="1440" w:type="dxa"/>
-            <w:tcBorders>
-              <w:top w:val="single" w:sz="12" w:space="0" w:color="auto"/>
-              <w:right w:val="single" w:sz="12" w:space="0" w:color="auto"/>
-            </w:tcBorders>
-            <w:shd w:val="clear" w:color="auto" w:fill="FFFF00"/>
           </w:tcPr>
           <w:p>
             <w:pPr>
               <w:pStyle w:val="tabletext"/>
-              <w:jc w:val="center"/>
-            </w:pPr>
-            <w:r>
-              <w:t xml:space="preserve">High </w:t>
-            </w:r>
-            <w:r>
-              <w:rPr>
-                <w:b/>
-              </w:rPr>
-              <w:t>3B</w:t>
+            </w:pPr>
+            <w:r>
+              <w:t>Medium</w:t>
             </w:r>
           </w:p>
         </w:tc>
         <w:tc>
           <w:tcPr>
             <w:tcW w:w="1460" w:type="dxa"/>
-            <w:tcBorders>
-              <w:left w:val="single" w:sz="12" w:space="0" w:color="auto"/>
-              <w:bottom w:val="single" w:sz="12" w:space="0" w:color="auto"/>
-            </w:tcBorders>
-            <w:shd w:val="clear" w:color="auto" w:fill="F79646" w:themeFill="accent6"/>
           </w:tcPr>
           <w:p>
             <w:pPr>
               <w:pStyle w:val="tabletext"/>
-              <w:jc w:val="center"/>
-            </w:pPr>
-            <w:proofErr w:type="gramStart"/>
-            <w:r>
-              <w:t>Very-</w:t>
-            </w:r>
+            </w:pPr>
             <w:r>
               <w:t>High</w:t>
             </w:r>
-            <w:proofErr w:type="gramEnd"/>
-            <w:r>
-              <w:t xml:space="preserve"> </w:t>
-            </w:r>
-            <w:r>
-              <w:rPr>
-                <w:b/>
-              </w:rPr>
-              <w:t>4B</w:t>
-            </w:r>
           </w:p>
         </w:tc>
         <w:tc>
           <w:tcPr>
             <w:tcW w:w="1706" w:type="dxa"/>
-            <w:tcBorders>
-              <w:bottom w:val="nil"/>
-            </w:tcBorders>
-            <w:shd w:val="clear" w:color="auto" w:fill="FF0000"/>
           </w:tcPr>
           <w:p>
             <w:pPr>
               <w:pStyle w:val="tabletext"/>
-              <w:jc w:val="center"/>
-            </w:pPr>
-            <w:r>
-              <w:rPr>
-                <w:color w:val="FFFFFF" w:themeColor="background1"/>
-              </w:rPr>
+            </w:pPr>
+            <w:r>
               <w:t>Extreme</w:t>
-            </w:r>
-            <w:r>
-              <w:t xml:space="preserve"> </w:t>
-            </w:r>
-            <w:r>
-              <w:rPr>
-                <w:b/>
-              </w:rPr>
-              <w:t>5B</w:t>
             </w:r>
           </w:p>
         </w:tc>
@@ -1343,123 +1612,65 @@
         <w:tc>
           <w:tcPr>
             <w:tcW w:w="1583" w:type="dxa"/>
-            <w:shd w:val="clear" w:color="auto" w:fill="92D050"/>
           </w:tcPr>
           <w:p>
             <w:pPr>
               <w:pStyle w:val="tabletext"/>
-              <w:jc w:val="center"/>
-            </w:pPr>
-            <w:r>
-              <w:t xml:space="preserve">Moderate </w:t>
-            </w:r>
-            <w:r>
-              <w:rPr>
-                <w:b/>
-              </w:rPr>
-              <w:t>1C</w:t>
+            </w:pPr>
+            <w:r>
+              <w:t>Low</w:t>
             </w:r>
           </w:p>
         </w:tc>
         <w:tc>
           <w:tcPr>
             <w:tcW w:w="1296" w:type="dxa"/>
-            <w:shd w:val="clear" w:color="auto" w:fill="92D050"/>
           </w:tcPr>
           <w:p>
             <w:pPr>
               <w:pStyle w:val="tabletext"/>
-              <w:jc w:val="center"/>
-            </w:pPr>
-            <w:r>
-              <w:t xml:space="preserve">Moderate </w:t>
-            </w:r>
-            <w:r>
-              <w:rPr>
-                <w:b/>
-              </w:rPr>
-              <w:t>2C</w:t>
+            </w:pPr>
+            <w:r>
+              <w:t>Medium</w:t>
             </w:r>
           </w:p>
         </w:tc>
         <w:tc>
           <w:tcPr>
             <w:tcW w:w="1440" w:type="dxa"/>
-            <w:shd w:val="clear" w:color="auto" w:fill="92D050"/>
           </w:tcPr>
           <w:p>
             <w:pPr>
               <w:pStyle w:val="tabletext"/>
-              <w:jc w:val="center"/>
-            </w:pPr>
-            <w:r>
-              <w:t xml:space="preserve">Moderate </w:t>
-            </w:r>
-            <w:r>
-              <w:rPr>
-                <w:b/>
-              </w:rPr>
-              <w:t>3C</w:t>
+            </w:pPr>
+            <w:r>
+              <w:t>Medium</w:t>
             </w:r>
           </w:p>
         </w:tc>
         <w:tc>
           <w:tcPr>
             <w:tcW w:w="1460" w:type="dxa"/>
-            <w:tcBorders>
-              <w:top w:val="single" w:sz="12" w:space="0" w:color="auto"/>
-              <w:right w:val="single" w:sz="12" w:space="0" w:color="auto"/>
-            </w:tcBorders>
-            <w:shd w:val="clear" w:color="auto" w:fill="FFFF00"/>
           </w:tcPr>
           <w:p>
             <w:pPr>
               <w:pStyle w:val="tabletext"/>
-              <w:jc w:val="center"/>
-            </w:pPr>
-            <w:r>
-              <w:t xml:space="preserve">High </w:t>
-            </w:r>
-            <w:r>
-              <w:rPr>
-                <w:b/>
-              </w:rPr>
-              <w:t>4C</w:t>
+            </w:pPr>
+            <w:r>
+              <w:t>High</w:t>
             </w:r>
           </w:p>
         </w:tc>
         <w:tc>
           <w:tcPr>
             <w:tcW w:w="1706" w:type="dxa"/>
-            <w:tcBorders>
-              <w:top w:val="nil"/>
-              <w:left w:val="single" w:sz="12" w:space="0" w:color="auto"/>
-              <w:bottom w:val="single" w:sz="12" w:space="0" w:color="auto"/>
-              <w:right w:val="nil"/>
-            </w:tcBorders>
-            <w:shd w:val="clear" w:color="auto" w:fill="F79646" w:themeFill="accent6"/>
           </w:tcPr>
           <w:p>
             <w:pPr>
               <w:pStyle w:val="tabletext"/>
-              <w:jc w:val="center"/>
-            </w:pPr>
-            <w:proofErr w:type="gramStart"/>
-            <w:r>
-              <w:t>Very-</w:t>
-            </w:r>
+            </w:pPr>
             <w:r>
               <w:t>High</w:t>
-            </w:r>
-            <w:proofErr w:type="gramEnd"/>
-            <w:r>
-              <w:t xml:space="preserve"> </w:t>
-            </w:r>
-            <w:r>
-              <w:rPr>
-                <w:b/>
-              </w:rPr>
-              <w:t>5C</w:t>
             </w:r>
           </w:p>
         </w:tc>
@@ -1475,127 +1686,72 @@
               <w:pStyle w:val="tabletextbold"/>
             </w:pPr>
             <w:r>
-              <w:t>D (</w:t>
-            </w:r>
-            <w:r>
-              <w:t>Unlikely</w:t>
-            </w:r>
-            <w:r>
-              <w:t>)</w:t>
+              <w:t>D (Improbable)</w:t>
             </w:r>
           </w:p>
         </w:tc>
         <w:tc>
           <w:tcPr>
             <w:tcW w:w="1583" w:type="dxa"/>
-            <w:shd w:val="clear" w:color="auto" w:fill="00B0F0"/>
           </w:tcPr>
           <w:p>
             <w:pPr>
               <w:pStyle w:val="tabletext"/>
-              <w:jc w:val="center"/>
             </w:pPr>
             <w:r>
               <w:t>Low</w:t>
             </w:r>
-            <w:r>
-              <w:t xml:space="preserve"> </w:t>
-            </w:r>
-            <w:r>
-              <w:rPr>
-                <w:b/>
-              </w:rPr>
-              <w:t>1D</w:t>
-            </w:r>
           </w:p>
         </w:tc>
         <w:tc>
           <w:tcPr>
             <w:tcW w:w="1296" w:type="dxa"/>
-            <w:shd w:val="clear" w:color="auto" w:fill="00B0F0"/>
           </w:tcPr>
           <w:p>
             <w:pPr>
               <w:pStyle w:val="tabletext"/>
-              <w:jc w:val="center"/>
             </w:pPr>
             <w:r>
               <w:t>Low</w:t>
             </w:r>
-            <w:r>
-              <w:t xml:space="preserve">  </w:t>
-            </w:r>
-            <w:r>
-              <w:rPr>
-                <w:b/>
-              </w:rPr>
-              <w:t>2D</w:t>
-            </w:r>
           </w:p>
         </w:tc>
         <w:tc>
           <w:tcPr>
             <w:tcW w:w="1440" w:type="dxa"/>
-            <w:shd w:val="clear" w:color="auto" w:fill="92D050"/>
           </w:tcPr>
           <w:p>
             <w:pPr>
               <w:pStyle w:val="tabletext"/>
-              <w:jc w:val="center"/>
-            </w:pPr>
-            <w:r>
-              <w:t xml:space="preserve">Moderate </w:t>
-            </w:r>
-            <w:r>
-              <w:rPr>
-                <w:b/>
-              </w:rPr>
-              <w:t>3D</w:t>
+            </w:pPr>
+            <w:r>
+              <w:t>Medium</w:t>
             </w:r>
           </w:p>
         </w:tc>
         <w:tc>
           <w:tcPr>
             <w:tcW w:w="1460" w:type="dxa"/>
-            <w:shd w:val="clear" w:color="auto" w:fill="92D050"/>
           </w:tcPr>
           <w:p>
             <w:pPr>
               <w:pStyle w:val="tabletext"/>
-              <w:jc w:val="center"/>
-            </w:pPr>
-            <w:r>
-              <w:t xml:space="preserve">Moderate </w:t>
-            </w:r>
-            <w:r>
-              <w:rPr>
-                <w:b/>
-              </w:rPr>
-              <w:t>4D</w:t>
+            </w:pPr>
+            <w:r>
+              <w:t>Medium</w:t>
             </w:r>
           </w:p>
         </w:tc>
         <w:tc>
           <w:tcPr>
             <w:tcW w:w="1706" w:type="dxa"/>
-            <w:tcBorders>
-              <w:top w:val="single" w:sz="12" w:space="0" w:color="auto"/>
-            </w:tcBorders>
-            <w:shd w:val="clear" w:color="auto" w:fill="FFFF00"/>
           </w:tcPr>
           <w:p>
             <w:pPr>
               <w:pStyle w:val="tabletext"/>
-              <w:jc w:val="center"/>
-            </w:pPr>
-            <w:r>
-              <w:t xml:space="preserve">High </w:t>
-            </w:r>
-            <w:r>
-              <w:rPr>
-                <w:b/>
-              </w:rPr>
-              <w:t>5D</w:t>
+            </w:pPr>
+            <w:r>
+              <w:t>High</w:t>
             </w:r>
           </w:p>
         </w:tc>
@@ -1618,120 +1774,70 @@
         <w:tc>
           <w:tcPr>
             <w:tcW w:w="1583" w:type="dxa"/>
-            <w:shd w:val="clear" w:color="auto" w:fill="00B0F0"/>
           </w:tcPr>
           <w:p>
             <w:pPr>
               <w:pStyle w:val="tabletext"/>
-              <w:jc w:val="center"/>
             </w:pPr>
             <w:r>
               <w:t>Low</w:t>
             </w:r>
-            <w:r>
-              <w:t xml:space="preserve"> </w:t>
-            </w:r>
-            <w:r>
-              <w:rPr>
-                <w:b/>
-              </w:rPr>
-              <w:t>1E</w:t>
-            </w:r>
           </w:p>
         </w:tc>
         <w:tc>
           <w:tcPr>
             <w:tcW w:w="1296" w:type="dxa"/>
-            <w:shd w:val="clear" w:color="auto" w:fill="00B0F0"/>
           </w:tcPr>
           <w:p>
             <w:pPr>
               <w:pStyle w:val="tabletext"/>
-              <w:jc w:val="center"/>
             </w:pPr>
             <w:r>
               <w:t>Low</w:t>
             </w:r>
-            <w:r>
-              <w:t xml:space="preserve"> </w:t>
-            </w:r>
-            <w:r>
-              <w:rPr>
-                <w:b/>
-              </w:rPr>
-              <w:t>2E</w:t>
-            </w:r>
           </w:p>
         </w:tc>
         <w:tc>
           <w:tcPr>
             <w:tcW w:w="1440" w:type="dxa"/>
-            <w:shd w:val="clear" w:color="auto" w:fill="00B0F0"/>
           </w:tcPr>
           <w:p>
             <w:pPr>
               <w:pStyle w:val="tabletext"/>
-              <w:jc w:val="center"/>
             </w:pPr>
             <w:r>
               <w:t>Low</w:t>
             </w:r>
-            <w:r>
-              <w:t xml:space="preserve"> </w:t>
-            </w:r>
-            <w:r>
-              <w:rPr>
-                <w:b/>
-              </w:rPr>
-              <w:t>3E</w:t>
-            </w:r>
           </w:p>
         </w:tc>
         <w:tc>
           <w:tcPr>
             <w:tcW w:w="1460" w:type="dxa"/>
-            <w:shd w:val="clear" w:color="auto" w:fill="92D050"/>
           </w:tcPr>
           <w:p>
             <w:pPr>
               <w:pStyle w:val="tabletext"/>
-              <w:jc w:val="center"/>
-            </w:pPr>
-            <w:r>
-              <w:t xml:space="preserve">Moderate </w:t>
-            </w:r>
-            <w:r>
-              <w:rPr>
-                <w:b/>
-              </w:rPr>
-              <w:t>4E</w:t>
+            </w:pPr>
+            <w:r>
+              <w:t>High</w:t>
             </w:r>
           </w:p>
         </w:tc>
         <w:tc>
           <w:tcPr>
             <w:tcW w:w="1706" w:type="dxa"/>
-            <w:shd w:val="clear" w:color="auto" w:fill="92D050"/>
           </w:tcPr>
           <w:p>
             <w:pPr>
               <w:pStyle w:val="tabletext"/>
-              <w:jc w:val="center"/>
-            </w:pPr>
-            <w:r>
-              <w:t xml:space="preserve">Moderate </w:t>
-            </w:r>
-            <w:r>
-              <w:rPr>
-                <w:b/>
-              </w:rPr>
-              <w:t>5E</w:t>
+            </w:pPr>
+            <w:r>
+              <w:t>Medium</w:t>
             </w:r>
           </w:p>
         </w:tc>
       </w:tr>
     </w:tbl>
-    <w:p/>
     <w:p>
       <w:pPr>
         <w:pStyle w:val="H3"/>
@@ -1775,12 +1881,50 @@
           <w:tcPr>
             <w:tcW w:w="9236" w:type="dxa"/>
           </w:tcPr>
-          <w:p/>
-          <w:p/>
-          <w:p/>
-          <w:p/>
-          <w:p/>
-          <w:p/>
+          <w:p>
+            <w:r>
+              <w:t>It is not possible to eliminate the construction noise.</w:t>
+            </w:r>
+          </w:p>
+          <w:p>
+            <w:r>
+              <w:t>There is no substitution for the equipment, many of the workers will be external</w:t>
+            </w:r>
+            <w:r>
+              <w:t xml:space="preserve"> </w:t>
+            </w:r>
+            <w:r>
+              <w:t xml:space="preserve">and </w:t>
+            </w:r>
+            <w:r>
+              <w:t>use</w:t>
+            </w:r>
+            <w:r>
+              <w:t xml:space="preserve"> their own equipment.</w:t>
+            </w:r>
+            <w:r>
+              <w:t xml:space="preserve"> </w:t>
+            </w:r>
+            <w:r>
+              <w:t>An alternative would be to relocate office workers away from the noise to another office or put up temporary walls.</w:t>
+            </w:r>
+          </w:p>
+          <w:p>
+            <w:r>
+              <w:t>Workers could</w:t>
+            </w:r>
+            <w:r>
+              <w:t xml:space="preserve"> also </w:t>
+            </w:r>
+            <w:r>
+              <w:t>be provided with</w:t>
+            </w:r>
+            <w:r>
+              <w:t xml:space="preserve"> protective hearing equipment such as headphones or earphones.</w:t>
+            </w:r>
+            <w:bookmarkStart w:id="0" w:name="_GoBack"/>
+            <w:bookmarkEnd w:id="0"/>
+          </w:p>
           <w:p/>
         </w:tc>
       </w:tr>
@@ -1789,6 +1933,7 @@
     <w:p>
       <w:pPr>
         <w:pStyle w:val="H3"/>
+        <w:spacing w:before="120"/>
       </w:pPr>
       <w:r>
         <w:t xml:space="preserve">Immediate actions taken </w:t>
@@ -1805,30 +1950,9 @@
     <w:p/>
     <w:p>
       <w:pPr>
-        <w:spacing w:after="200" w:line="276" w:lineRule="auto"/>
-        <w:rPr>
-          <w:rFonts w:cstheme="minorHAnsi"/>
-          <w:b/>
-          <w:noProof/>
-          <w:color w:val="174797"/>
-          <w:spacing w:val="4"/>
-          <w:sz w:val="24"/>
-          <w:szCs w:val="28"/>
-          <w:lang w:eastAsia="en-AU"/>
-        </w:rPr>
+        <w:pStyle w:val="H2"/>
       </w:pPr>
       <w:r>
-        <w:br w:type="page"/>
-      </w:r>
-    </w:p>
-    <w:p>
-      <w:pPr>
-        <w:pStyle w:val="H2"/>
-      </w:pPr>
-      <w:bookmarkStart w:id="0" w:name="_GoBack"/>
-      <w:bookmarkEnd w:id="0"/>
-      <w:r>
-        <w:lastRenderedPageBreak/>
         <w:t>Part 2</w:t>
       </w:r>
     </w:p>
@@ -1850,10 +1974,10 @@
         <w:tblLook w:val="04A0" w:firstRow="1" w:lastRow="0" w:firstColumn="1" w:lastColumn="0" w:noHBand="0" w:noVBand="1"/>
       </w:tblPr>
       <w:tblGrid>
-        <w:gridCol w:w="2830"/>
-        <w:gridCol w:w="1787"/>
-        <w:gridCol w:w="2795"/>
-        <w:gridCol w:w="798"/>
+        <w:gridCol w:w="2829"/>
+        <w:gridCol w:w="1763"/>
+        <w:gridCol w:w="2804"/>
+        <w:gridCol w:w="814"/>
       </w:tblGrid>
       <w:tr>
         <w:trPr>
@@ -1893,14 +2017,25 @@
             <w:tcW w:w="4729" w:type="dxa"/>
             <w:gridSpan w:val="2"/>
           </w:tcPr>
-          <w:p/>
+          <w:p>
+            <w:r>
+              <w:t>Engineering Controls</w:t>
+            </w:r>
+          </w:p>
         </w:tc>
         <w:tc>
           <w:tcPr>
             <w:tcW w:w="3707" w:type="dxa"/>
             <w:gridSpan w:val="2"/>
           </w:tcPr>
-          <w:p/>
+          <w:p>
+            <w:r>
+              <w:t>Relocate office workers to another office during the renovation of the building</w:t>
+            </w:r>
+            <w:r>
+              <w:t>.</w:t>
+            </w:r>
+          </w:p>
         </w:tc>
       </w:tr>
       <w:tr>
@@ -1912,14 +2047,25 @@
             <w:tcW w:w="4729" w:type="dxa"/>
             <w:gridSpan w:val="2"/>
           </w:tcPr>
-          <w:p/>
+          <w:p>
+            <w:r>
+              <w:t>Administration Controls</w:t>
+            </w:r>
+          </w:p>
         </w:tc>
         <w:tc>
           <w:tcPr>
             <w:tcW w:w="3707" w:type="dxa"/>
             <w:gridSpan w:val="2"/>
           </w:tcPr>
-          <w:p/>
+          <w:p>
+            <w:r>
+              <w:t>Inform workers of relocation through meetings and the appropriate documentation including emails</w:t>
+            </w:r>
+            <w:r>
+              <w:t>. Follow up and evaluate the solution.</w:t>
+            </w:r>
+          </w:p>
         </w:tc>
       </w:tr>
       <w:tr>
@@ -2068,6 +2214,76 @@
             <w:pPr>
               <w:pStyle w:val="tabletextbold"/>
             </w:pPr>
+            <w:r>
+              <w:rPr>
+                <w:noProof/>
+              </w:rPr>
+              <mc:AlternateContent>
+                <mc:Choice Requires="wps">
+                  <w:drawing>
+                    <wp:anchor distT="0" distB="0" distL="114300" distR="114300" simplePos="0" relativeHeight="251659264" behindDoc="0" locked="0" layoutInCell="1" allowOverlap="1" wp14:anchorId="17F1B4B1" wp14:editId="26573F9D">
+                      <wp:simplePos x="0" y="0"/>
+                      <wp:positionH relativeFrom="column">
+                        <wp:posOffset>1432112</wp:posOffset>
+                      </wp:positionH>
+                      <wp:positionV relativeFrom="paragraph">
+                        <wp:posOffset>53384</wp:posOffset>
+                      </wp:positionV>
+                      <wp:extent cx="95140" cy="100425"/>
+                      <wp:effectExtent l="0" t="0" r="19685" b="13970"/>
+                      <wp:wrapNone/>
+                      <wp:docPr id="5" name="Multiplication Sign 5"/>
+                      <wp:cNvGraphicFramePr/>
+                      <a:graphic xmlns:a="http://schemas.openxmlformats.org/drawingml/2006/main">
+                        <a:graphicData uri="http://schemas.microsoft.com/office/word/2010/wordprocessingShape">
+                          <wps:wsp>
+                            <wps:cNvSpPr/>
+                            <wps:spPr>
+                              <a:xfrm>
+                                <a:off x="0" y="0"/>
+                                <a:ext cx="95140" cy="100425"/>
+                              </a:xfrm>
+                              <a:prstGeom prst="mathMultiply">
+                                <a:avLst/>
+                              </a:prstGeom>
+                            </wps:spPr>
+                            <wps:style>
+                              <a:lnRef idx="2">
+                                <a:schemeClr val="dk1">
+                                  <a:shade val="50000"/>
+                                </a:schemeClr>
+                              </a:lnRef>
+                              <a:fillRef idx="1">
+                                <a:schemeClr val="dk1"/>
+                              </a:fillRef>
+                              <a:effectRef idx="0">
+                                <a:schemeClr val="dk1"/>
+                              </a:effectRef>
+                              <a:fontRef idx="minor">
+                                <a:schemeClr val="lt1"/>
+                              </a:fontRef>
+                            </wps:style>
+                            <wps:bodyPr rot="0" spcFirstLastPara="0" vertOverflow="overflow" horzOverflow="overflow" vert="horz" wrap="square" lIns="91440" tIns="45720" rIns="91440" bIns="45720" numCol="1" spcCol="0" rtlCol="0" fromWordArt="0" anchor="ctr" anchorCtr="0" forceAA="0" compatLnSpc="1">
+                              <a:prstTxWarp prst="textNoShape">
+                                <a:avLst/>
+                              </a:prstTxWarp>
+                              <a:noAutofit/>
+                            </wps:bodyPr>
+                          </wps:wsp>
+                        </a:graphicData>
+                      </a:graphic>
+                    </wp:anchor>
+                  </w:drawing>
+                </mc:Choice>
+                <mc:Fallback>
+                  <w:pict>
+                    <v:shape w14:anchorId="032E834F" id="Multiplication Sign 5" o:spid="_x0000_s1026" style="position:absolute;margin-left:112.75pt;margin-top:4.2pt;width:7.5pt;height:7.9pt;z-index:251659264;visibility:visible;mso-wrap-style:square;mso-wrap-distance-left:9pt;mso-wrap-distance-top:0;mso-wrap-distance-right:9pt;mso-wrap-distance-bottom:0;mso-position-horizontal:absolute;mso-position-horizontal-relative:text;mso-position-vertical:absolute;mso-position-vertical-relative:text;v-text-anchor:middle" coordsize="95140,100425" o:gfxdata="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" path="m14728,31814l30973,16425,47570,33944,64167,16425,80412,31814,62982,50213,80412,68611,64167,84000,47570,66481,30973,84000,14728,68611,32158,50213,14728,31814xe" fillcolor="black [3200]" strokecolor="black [1600]" strokeweight="2pt">
+                      <v:path arrowok="t" o:connecttype="custom" o:connectlocs="14728,31814;30973,16425;47570,33944;64167,16425;80412,31814;62982,50213;80412,68611;64167,84000;47570,66481;30973,84000;14728,68611;32158,50213;14728,31814" o:connectangles="0,0,0,0,0,0,0,0,0,0,0,0,0"/>
+                    </v:shape>
+                  </w:pict>
+                </mc:Fallback>
+              </mc:AlternateContent>
+            </w:r>
             <w:r>
               <w:t xml:space="preserve">Job request raised:    Yes </w:t>
             </w:r>
@@ -2131,7 +2347,11 @@
           <w:tcPr>
             <w:tcW w:w="815" w:type="dxa"/>
           </w:tcPr>
-          <w:p/>
+          <w:p>
+            <w:r>
+              <w:t>202</w:t>
+            </w:r>
+          </w:p>
         </w:tc>
       </w:tr>
       <w:tr>
@@ -2156,7 +2376,11 @@
             <w:tcW w:w="5549" w:type="dxa"/>
             <w:gridSpan w:val="3"/>
           </w:tcPr>
-          <w:p/>
+          <w:p>
+            <w:r>
+              <w:t>Chang Lin, Business operations Manager</w:t>
+            </w:r>
+          </w:p>
         </w:tc>
       </w:tr>
       <w:tr>
@@ -2181,7 +2405,11 @@
             <w:tcW w:w="5549" w:type="dxa"/>
             <w:gridSpan w:val="3"/>
           </w:tcPr>
-          <w:p/>
+          <w:p>
+            <w:r>
+              <w:t>Chang Lin, Business operations Manager</w:t>
+            </w:r>
+          </w:p>
         </w:tc>
       </w:tr>
       <w:tr>
@@ -2239,6 +2467,27 @@
             <w:pPr>
               <w:pStyle w:val="tabletext"/>
             </w:pPr>
+            <w:r>
+              <w:t xml:space="preserve">Sean Bamford                    </w:t>
+            </w:r>
+            <w:r>
+              <w:rPr>
+                <w:rFonts w:ascii="MV Boli" w:hAnsi="MV Boli" w:cs="MV Boli"/>
+              </w:rPr>
+              <w:t xml:space="preserve">Sean Bamford  </w:t>
+            </w:r>
+            <w:r>
+              <w:rPr>
+                <w:rFonts w:ascii="MV Boli" w:hAnsi="MV Boli" w:cs="MV Boli"/>
+              </w:rPr>
+              <w:t xml:space="preserve"> </w:t>
+            </w:r>
+            <w:r>
+              <w:rPr>
+                <w:rFonts w:ascii="MV Boli" w:hAnsi="MV Boli" w:cs="MV Boli"/>
+              </w:rPr>
+              <w:t xml:space="preserve">      2/10/2019</w:t>
+            </w:r>
           </w:p>
           <w:p>
             <w:pPr>
@@ -2294,7 +2543,31 @@
           <w:p>
             <w:pPr>
               <w:pStyle w:val="tabletext"/>
-            </w:pPr>
+              <w:rPr>
+                <w:rFonts w:ascii="Edwardian Script ITC" w:hAnsi="Edwardian Script ITC"/>
+              </w:rPr>
+            </w:pPr>
+            <w:r>
+              <w:t xml:space="preserve">Dmitri Lavrov                         </w:t>
+            </w:r>
+            <w:r>
+              <w:rPr>
+                <w:rFonts w:ascii="Brush Script MT" w:hAnsi="Brush Script MT"/>
+              </w:rPr>
+              <w:t>Dmitri Lavrov</w:t>
+            </w:r>
+            <w:r>
+              <w:rPr>
+                <w:rFonts w:ascii="Brush Script MT" w:hAnsi="Brush Script MT"/>
+              </w:rPr>
+              <w:t xml:space="preserve">                        </w:t>
+            </w:r>
+            <w:r>
+              <w:rPr>
+                <w:rFonts w:ascii="Brush Script MT" w:hAnsi="Brush Script MT"/>
+              </w:rPr>
+              <w:t>15/10/2019</w:t>
+            </w:r>
           </w:p>
           <w:p>
             <w:pPr>
@@ -2401,7 +2674,7 @@
               <w:lang w:eastAsia="en-AU"/>
             </w:rPr>
             <w:drawing>
-              <wp:inline distT="0" distB="0" distL="0" distR="0" wp14:anchorId="786D2475" wp14:editId="0E1C9F42">
+              <wp:inline distT="0" distB="0" distL="0" distR="0" wp14:anchorId="5005239A" wp14:editId="7033AB27">
                 <wp:extent cx="163077" cy="360000"/>
                 <wp:effectExtent l="0" t="0" r="8890" b="2540"/>
                 <wp:docPr id="2" name="Picture 2"/>
@@ -2637,7 +2910,13 @@
             </w:tabs>
           </w:pPr>
           <w:r>
-            <w:t>BSBWHS501 Ensure a safe workplace     ICT50615 Diploma of Website Development AWE3</w:t>
+            <w:rPr>
+              <w:color w:val="BFBFBF" w:themeColor="background1" w:themeShade="BF"/>
+            </w:rPr>
+            <w:t>[unit code and title]</w:t>
+          </w:r>
+          <w:r>
+            <w:tab/>
           </w:r>
         </w:p>
       </w:tc>
@@ -2683,10 +2962,7 @@
             <w:t xml:space="preserve"> name]</w:t>
           </w:r>
           <w:r>
-            <w:rPr>
-              <w:color w:val="BFBFBF" w:themeColor="background1" w:themeShade="BF"/>
-            </w:rPr>
-            <w:t xml:space="preserve">  Group Project</w:t>
+            <w:tab/>
           </w:r>
         </w:p>
       </w:tc>
@@ -2709,10 +2985,7 @@
             <w:t>[id]</w:t>
           </w:r>
           <w:r>
-            <w:rPr>
-              <w:color w:val="BFBFBF" w:themeColor="background1" w:themeShade="BF"/>
-            </w:rPr>
-            <w:t xml:space="preserve">  Assess 2 - Report</w:t>
+            <w:tab/>
           </w:r>
         </w:p>
       </w:tc>
@@ -2733,12 +3006,6 @@
               <w:color w:val="BFBFBF" w:themeColor="background1" w:themeShade="BF"/>
             </w:rPr>
             <w:t>[date]</w:t>
-          </w:r>
-          <w:r>
-            <w:rPr>
-              <w:color w:val="BFBFBF" w:themeColor="background1" w:themeShade="BF"/>
-            </w:rPr>
-            <w:t xml:space="preserve">  21/6/2018</w:t>
           </w:r>
           <w:r>
             <w:tab/>
@@ -2805,7 +3072,7 @@
               <w:lang w:eastAsia="en-AU"/>
             </w:rPr>
             <w:drawing>
-              <wp:inline distT="0" distB="0" distL="0" distR="0" wp14:anchorId="7AC1C3EB" wp14:editId="7685FC37">
+              <wp:inline distT="0" distB="0" distL="0" distR="0" wp14:anchorId="35F0FCA2" wp14:editId="7918A20C">
                 <wp:extent cx="163077" cy="360000"/>
                 <wp:effectExtent l="0" t="0" r="8890" b="2540"/>
                 <wp:docPr id="4" name="Picture 4"/>
@@ -3164,7 +3431,7 @@
     </w:pPr>
     <w:r>
       <w:drawing>
-        <wp:anchor distT="0" distB="0" distL="114300" distR="114300" simplePos="0" relativeHeight="251657216" behindDoc="1" locked="1" layoutInCell="1" allowOverlap="1" wp14:anchorId="06995E31" wp14:editId="44BF42A9">
+        <wp:anchor distT="0" distB="0" distL="114300" distR="114300" simplePos="0" relativeHeight="251657216" behindDoc="1" locked="1" layoutInCell="1" allowOverlap="1" wp14:anchorId="4E2354C2" wp14:editId="3C7783B9">
           <wp:simplePos x="0" y="0"/>
           <wp:positionH relativeFrom="page">
             <wp:posOffset>471805</wp:posOffset>
@@ -3247,7 +3514,7 @@
         <w:lang w:eastAsia="en-AU"/>
       </w:rPr>
       <w:drawing>
-        <wp:anchor distT="0" distB="0" distL="114300" distR="114300" simplePos="0" relativeHeight="251664384" behindDoc="1" locked="1" layoutInCell="1" allowOverlap="1" wp14:anchorId="7B16591A" wp14:editId="23652824">
+        <wp:anchor distT="0" distB="0" distL="114300" distR="114300" simplePos="0" relativeHeight="251664384" behindDoc="1" locked="1" layoutInCell="1" allowOverlap="1" wp14:anchorId="0939D9B4" wp14:editId="0B617C7A">
           <wp:simplePos x="0" y="0"/>
           <wp:positionH relativeFrom="page">
             <wp:posOffset>520931</wp:posOffset>
@@ -6089,7 +6356,6 @@
     <w:lsdException w:name="HTML Sample" w:semiHidden="1" w:unhideWhenUsed="1"/>
     <w:lsdException w:name="HTML Typewriter" w:semiHidden="1" w:unhideWhenUsed="1"/>
     <w:lsdException w:name="HTML Variable" w:semiHidden="1" w:unhideWhenUsed="1"/>
-    <w:lsdException w:name="Normal Table" w:semiHidden="1" w:unhideWhenUsed="1"/>
     <w:lsdException w:name="annotation subject" w:semiHidden="1" w:unhideWhenUsed="1"/>
     <w:lsdException w:name="No List" w:semiHidden="1" w:unhideWhenUsed="1"/>
     <w:lsdException w:name="Outline List 1" w:semiHidden="1" w:unhideWhenUsed="1"/>
@@ -6132,11 +6398,8 @@
     <w:lsdException w:name="Table Contemporary" w:semiHidden="1" w:unhideWhenUsed="1"/>
     <w:lsdException w:name="Table Elegant" w:semiHidden="1" w:unhideWhenUsed="1"/>
     <w:lsdException w:name="Table Professional" w:semiHidden="1" w:unhideWhenUsed="1"/>
-    <w:lsdException w:name="Table Subtle 1" w:semiHidden="1" w:unhideWhenUsed="1"/>
     <w:lsdException w:name="Table Subtle 2" w:semiHidden="1" w:unhideWhenUsed="1"/>
     <w:lsdException w:name="Table Web 1" w:semiHidden="1" w:unhideWhenUsed="1"/>
-    <w:lsdException w:name="Table Web 2" w:semiHidden="1" w:unhideWhenUsed="1"/>
-    <w:lsdException w:name="Table Web 3" w:semiHidden="1" w:unhideWhenUsed="1"/>
     <w:lsdException w:name="Balloon Text" w:semiHidden="1" w:unhideWhenUsed="1"/>
     <w:lsdException w:name="Table Grid" w:uiPriority="59"/>
     <w:lsdException w:name="Table Theme" w:semiHidden="1" w:unhideWhenUsed="1"/>

</xml_diff>